<commit_message>
Updated SSH Configuration Parameters
</commit_message>
<xml_diff>
--- a/SSH Configuration Parameters.docx
+++ b/SSH Configuration Parameters.docx
@@ -21,6 +21,423 @@
           <w:rtl w:val="0"/>
         </w:rPr>
         <w:t xml:space="preserve">SSH Configuration Parameters [ /etc/ssh/sshd_config ]</w:t>
+      </w:r>
+    </w:p>
+    <w:p>
+      <w:pPr>
+        <w:jc w:val="center"/>
+        <w:rPr>
+          <w:rFonts w:ascii="Bookman Old Style" w:cs="Bookman Old Style" w:eastAsia="Bookman Old Style" w:hAnsi="Bookman Old Style"/>
+          <w:b w:val="1"/>
+          <w:sz w:val="28"/>
+          <w:szCs w:val="28"/>
+        </w:rPr>
+      </w:pPr>
+      <w:r>
+        <w:rPr>
+          <w:rtl w:val="0"/>
+        </w:rPr>
+      </w:r>
+    </w:p>
+    <w:p>
+      <w:pPr>
+        <w:jc w:val="left"/>
+        <w:rPr>
+          <w:rFonts w:ascii="Bookman Old Style" w:cs="Bookman Old Style" w:eastAsia="Bookman Old Style" w:hAnsi="Bookman Old Style"/>
+          <w:b w:val="1"/>
+          <w:sz w:val="28"/>
+          <w:szCs w:val="28"/>
+        </w:rPr>
+      </w:pPr>
+      <w:r>
+        <w:rPr>
+          <w:rFonts w:ascii="Bookman Old Style" w:cs="Bookman Old Style" w:eastAsia="Bookman Old Style" w:hAnsi="Bookman Old Style"/>
+          <w:b w:val="1"/>
+          <w:sz w:val="28"/>
+          <w:szCs w:val="28"/>
+          <w:rtl w:val="0"/>
+        </w:rPr>
+        <w:t xml:space="preserve">Working of SSH</w:t>
+      </w:r>
+    </w:p>
+    <w:p>
+      <w:pPr>
+        <w:numPr>
+          <w:ilvl w:val="0"/>
+          <w:numId w:val="1"/>
+        </w:numPr>
+        <w:ind w:left="720" w:hanging="360"/>
+        <w:jc w:val="both"/>
+        <w:rPr>
+          <w:rFonts w:ascii="Bookman Old Style" w:cs="Bookman Old Style" w:eastAsia="Bookman Old Style" w:hAnsi="Bookman Old Style"/>
+          <w:sz w:val="28"/>
+          <w:szCs w:val="28"/>
+          <w:u w:val="none"/>
+        </w:rPr>
+      </w:pPr>
+      <w:r>
+        <w:rPr>
+          <w:rFonts w:ascii="Bookman Old Style" w:cs="Bookman Old Style" w:eastAsia="Bookman Old Style" w:hAnsi="Bookman Old Style"/>
+          <w:sz w:val="28"/>
+          <w:szCs w:val="28"/>
+          <w:rtl w:val="0"/>
+        </w:rPr>
+        <w:t xml:space="preserve">The user initiates an SSH connection by running the </w:t>
+      </w:r>
+      <w:r>
+        <w:rPr>
+          <w:rFonts w:ascii="Bookman Old Style" w:cs="Bookman Old Style" w:eastAsia="Bookman Old Style" w:hAnsi="Bookman Old Style"/>
+          <w:sz w:val="28"/>
+          <w:szCs w:val="28"/>
+          <w:rtl w:val="0"/>
+        </w:rPr>
+        <w:t xml:space="preserve">ssh</w:t>
+      </w:r>
+      <w:r>
+        <w:rPr>
+          <w:rFonts w:ascii="Bookman Old Style" w:cs="Bookman Old Style" w:eastAsia="Bookman Old Style" w:hAnsi="Bookman Old Style"/>
+          <w:sz w:val="28"/>
+          <w:szCs w:val="28"/>
+          <w:rtl w:val="0"/>
+        </w:rPr>
+        <w:t xml:space="preserve"> command on their local machine followed by the server’s IP address or hostname</w:t>
+      </w:r>
+    </w:p>
+    <w:p>
+      <w:pPr>
+        <w:numPr>
+          <w:ilvl w:val="0"/>
+          <w:numId w:val="1"/>
+        </w:numPr>
+        <w:ind w:left="720" w:hanging="360"/>
+        <w:jc w:val="both"/>
+        <w:rPr>
+          <w:rFonts w:ascii="Bookman Old Style" w:cs="Bookman Old Style" w:eastAsia="Bookman Old Style" w:hAnsi="Bookman Old Style"/>
+          <w:sz w:val="28"/>
+          <w:szCs w:val="28"/>
+          <w:u w:val="none"/>
+        </w:rPr>
+      </w:pPr>
+      <w:r>
+        <w:rPr>
+          <w:rFonts w:ascii="Bookman Old Style" w:cs="Bookman Old Style" w:eastAsia="Bookman Old Style" w:hAnsi="Bookman Old Style"/>
+          <w:sz w:val="28"/>
+          <w:szCs w:val="28"/>
+          <w:rtl w:val="0"/>
+        </w:rPr>
+        <w:t xml:space="preserve">The client connects to the SSH server and receives the server’s public key, which it checks against the </w:t>
+      </w:r>
+      <w:r>
+        <w:rPr>
+          <w:rFonts w:ascii="Bookman Old Style" w:cs="Bookman Old Style" w:eastAsia="Bookman Old Style" w:hAnsi="Bookman Old Style"/>
+          <w:b w:val="1"/>
+          <w:sz w:val="28"/>
+          <w:szCs w:val="28"/>
+          <w:rtl w:val="0"/>
+        </w:rPr>
+        <w:t xml:space="preserve">known_hosts</w:t>
+      </w:r>
+      <w:r>
+        <w:rPr>
+          <w:rFonts w:ascii="Bookman Old Style" w:cs="Bookman Old Style" w:eastAsia="Bookman Old Style" w:hAnsi="Bookman Old Style"/>
+          <w:sz w:val="28"/>
+          <w:szCs w:val="28"/>
+          <w:rtl w:val="0"/>
+        </w:rPr>
+        <w:t xml:space="preserve"> file on the client machine. If it is the first time connecting, the client may be asked to verify the server’s identity.</w:t>
+      </w:r>
+    </w:p>
+    <w:p>
+      <w:pPr>
+        <w:numPr>
+          <w:ilvl w:val="0"/>
+          <w:numId w:val="1"/>
+        </w:numPr>
+        <w:spacing w:after="0" w:afterAutospacing="0"/>
+        <w:ind w:left="720" w:hanging="360"/>
+        <w:jc w:val="both"/>
+        <w:rPr>
+          <w:rFonts w:ascii="Bookman Old Style" w:cs="Bookman Old Style" w:eastAsia="Bookman Old Style" w:hAnsi="Bookman Old Style"/>
+          <w:sz w:val="28"/>
+          <w:szCs w:val="28"/>
+          <w:u w:val="none"/>
+        </w:rPr>
+      </w:pPr>
+      <w:r>
+        <w:rPr>
+          <w:rFonts w:ascii="Bookman Old Style" w:cs="Bookman Old Style" w:eastAsia="Bookman Old Style" w:hAnsi="Bookman Old Style"/>
+          <w:sz w:val="28"/>
+          <w:szCs w:val="28"/>
+          <w:rtl w:val="0"/>
+        </w:rPr>
+        <w:t xml:space="preserve">Once the server’s identity is verified, the authentication process begins. The user can authenticate in two ways: </w:t>
+      </w:r>
+      <w:r>
+        <w:rPr>
+          <w:rFonts w:ascii="Bookman Old Style" w:cs="Bookman Old Style" w:eastAsia="Bookman Old Style" w:hAnsi="Bookman Old Style"/>
+          <w:b w:val="1"/>
+          <w:sz w:val="28"/>
+          <w:szCs w:val="28"/>
+          <w:rtl w:val="0"/>
+        </w:rPr>
+        <w:t xml:space="preserve">password-based authentication</w:t>
+      </w:r>
+      <w:r>
+        <w:rPr>
+          <w:rFonts w:ascii="Bookman Old Style" w:cs="Bookman Old Style" w:eastAsia="Bookman Old Style" w:hAnsi="Bookman Old Style"/>
+          <w:sz w:val="28"/>
+          <w:szCs w:val="28"/>
+          <w:rtl w:val="0"/>
+        </w:rPr>
+        <w:t xml:space="preserve"> or </w:t>
+      </w:r>
+      <w:r>
+        <w:rPr>
+          <w:rFonts w:ascii="Bookman Old Style" w:cs="Bookman Old Style" w:eastAsia="Bookman Old Style" w:hAnsi="Bookman Old Style"/>
+          <w:b w:val="1"/>
+          <w:sz w:val="28"/>
+          <w:szCs w:val="28"/>
+          <w:rtl w:val="0"/>
+        </w:rPr>
+        <w:t xml:space="preserve">public key-based authentication</w:t>
+      </w:r>
+      <w:r>
+        <w:rPr>
+          <w:rFonts w:ascii="Bookman Old Style" w:cs="Bookman Old Style" w:eastAsia="Bookman Old Style" w:hAnsi="Bookman Old Style"/>
+          <w:sz w:val="28"/>
+          <w:szCs w:val="28"/>
+          <w:rtl w:val="0"/>
+        </w:rPr>
+        <w:t xml:space="preserve">.</w:t>
+      </w:r>
+    </w:p>
+    <w:p>
+      <w:pPr>
+        <w:numPr>
+          <w:ilvl w:val="0"/>
+          <w:numId w:val="2"/>
+        </w:numPr>
+        <w:spacing w:after="0" w:afterAutospacing="0" w:before="0" w:beforeAutospacing="0" w:lineRule="auto"/>
+        <w:ind w:left="720" w:hanging="360"/>
+        <w:jc w:val="both"/>
+        <w:rPr>
+          <w:rFonts w:ascii="Bookman Old Style" w:cs="Bookman Old Style" w:eastAsia="Bookman Old Style" w:hAnsi="Bookman Old Style"/>
+          <w:sz w:val="28"/>
+          <w:szCs w:val="28"/>
+        </w:rPr>
+      </w:pPr>
+      <w:r>
+        <w:rPr>
+          <w:rFonts w:ascii="Bookman Old Style" w:cs="Bookman Old Style" w:eastAsia="Bookman Old Style" w:hAnsi="Bookman Old Style"/>
+          <w:b w:val="1"/>
+          <w:sz w:val="28"/>
+          <w:szCs w:val="28"/>
+          <w:rtl w:val="0"/>
+        </w:rPr>
+        <w:t xml:space="preserve">Password-Based Authentication</w:t>
+      </w:r>
+      <w:r>
+        <w:rPr>
+          <w:rFonts w:ascii="Bookman Old Style" w:cs="Bookman Old Style" w:eastAsia="Bookman Old Style" w:hAnsi="Bookman Old Style"/>
+          <w:sz w:val="28"/>
+          <w:szCs w:val="28"/>
+          <w:rtl w:val="0"/>
+        </w:rPr>
+        <w:t xml:space="preserve">: If this method is used, the server will ask for the user’s password. The client sends the password over the encrypted connection, and the server checks the password against its stored credentials. If the password is correct, the client is authenticated and granted access.</w:t>
+      </w:r>
+    </w:p>
+    <w:p>
+      <w:pPr>
+        <w:numPr>
+          <w:ilvl w:val="0"/>
+          <w:numId w:val="2"/>
+        </w:numPr>
+        <w:spacing w:after="0" w:afterAutospacing="0" w:before="0" w:beforeAutospacing="0" w:lineRule="auto"/>
+        <w:ind w:left="720" w:hanging="360"/>
+        <w:jc w:val="both"/>
+        <w:rPr>
+          <w:rFonts w:ascii="Bookman Old Style" w:cs="Bookman Old Style" w:eastAsia="Bookman Old Style" w:hAnsi="Bookman Old Style"/>
+          <w:sz w:val="28"/>
+          <w:szCs w:val="28"/>
+        </w:rPr>
+      </w:pPr>
+      <w:r>
+        <w:rPr>
+          <w:rFonts w:ascii="Bookman Old Style" w:cs="Bookman Old Style" w:eastAsia="Bookman Old Style" w:hAnsi="Bookman Old Style"/>
+          <w:b w:val="1"/>
+          <w:sz w:val="28"/>
+          <w:szCs w:val="28"/>
+          <w:rtl w:val="0"/>
+        </w:rPr>
+        <w:t xml:space="preserve">Public Key Authentication</w:t>
+      </w:r>
+      <w:r>
+        <w:rPr>
+          <w:rFonts w:ascii="Bookman Old Style" w:cs="Bookman Old Style" w:eastAsia="Bookman Old Style" w:hAnsi="Bookman Old Style"/>
+          <w:sz w:val="28"/>
+          <w:szCs w:val="28"/>
+          <w:rtl w:val="0"/>
+        </w:rPr>
+        <w:t xml:space="preserve">: In this method, the client uses a </w:t>
+      </w:r>
+      <w:r>
+        <w:rPr>
+          <w:rFonts w:ascii="Bookman Old Style" w:cs="Bookman Old Style" w:eastAsia="Bookman Old Style" w:hAnsi="Bookman Old Style"/>
+          <w:b w:val="1"/>
+          <w:sz w:val="28"/>
+          <w:szCs w:val="28"/>
+          <w:rtl w:val="0"/>
+        </w:rPr>
+        <w:t xml:space="preserve">public/private key pair</w:t>
+      </w:r>
+      <w:r>
+        <w:rPr>
+          <w:rFonts w:ascii="Bookman Old Style" w:cs="Bookman Old Style" w:eastAsia="Bookman Old Style" w:hAnsi="Bookman Old Style"/>
+          <w:sz w:val="28"/>
+          <w:szCs w:val="28"/>
+          <w:rtl w:val="0"/>
+        </w:rPr>
+        <w:t xml:space="preserve"> for authentication. The client keeps the </w:t>
+      </w:r>
+      <w:r>
+        <w:rPr>
+          <w:rFonts w:ascii="Bookman Old Style" w:cs="Bookman Old Style" w:eastAsia="Bookman Old Style" w:hAnsi="Bookman Old Style"/>
+          <w:b w:val="1"/>
+          <w:sz w:val="28"/>
+          <w:szCs w:val="28"/>
+          <w:rtl w:val="0"/>
+        </w:rPr>
+        <w:t xml:space="preserve">private key</w:t>
+      </w:r>
+      <w:r>
+        <w:rPr>
+          <w:rFonts w:ascii="Bookman Old Style" w:cs="Bookman Old Style" w:eastAsia="Bookman Old Style" w:hAnsi="Bookman Old Style"/>
+          <w:sz w:val="28"/>
+          <w:szCs w:val="28"/>
+          <w:rtl w:val="0"/>
+        </w:rPr>
+        <w:t xml:space="preserve"> on their machine, while the </w:t>
+      </w:r>
+      <w:r>
+        <w:rPr>
+          <w:rFonts w:ascii="Bookman Old Style" w:cs="Bookman Old Style" w:eastAsia="Bookman Old Style" w:hAnsi="Bookman Old Style"/>
+          <w:b w:val="1"/>
+          <w:sz w:val="28"/>
+          <w:szCs w:val="28"/>
+          <w:rtl w:val="0"/>
+        </w:rPr>
+        <w:t xml:space="preserve">public key</w:t>
+      </w:r>
+      <w:r>
+        <w:rPr>
+          <w:rFonts w:ascii="Bookman Old Style" w:cs="Bookman Old Style" w:eastAsia="Bookman Old Style" w:hAnsi="Bookman Old Style"/>
+          <w:sz w:val="28"/>
+          <w:szCs w:val="28"/>
+          <w:rtl w:val="0"/>
+        </w:rPr>
+        <w:t xml:space="preserve"> is stored in the </w:t>
+      </w:r>
+      <w:r>
+        <w:rPr>
+          <w:rFonts w:ascii="Bookman Old Style" w:cs="Bookman Old Style" w:eastAsia="Bookman Old Style" w:hAnsi="Bookman Old Style"/>
+          <w:sz w:val="28"/>
+          <w:szCs w:val="28"/>
+          <w:rtl w:val="0"/>
+        </w:rPr>
+        <w:t xml:space="preserve">~/.ssh/authorized_keys</w:t>
+      </w:r>
+      <w:r>
+        <w:rPr>
+          <w:rFonts w:ascii="Bookman Old Style" w:cs="Bookman Old Style" w:eastAsia="Bookman Old Style" w:hAnsi="Bookman Old Style"/>
+          <w:sz w:val="28"/>
+          <w:szCs w:val="28"/>
+          <w:rtl w:val="0"/>
+        </w:rPr>
+        <w:t xml:space="preserve"> file on the server. During the SSH connection, the server sends a challenge encrypted with the client’s public key. The client decrypts it using their private key and responds by signing the data using its private key. If the server can verify the response with the corresponding public key, authentication is successful.</w:t>
+      </w:r>
+    </w:p>
+    <w:p>
+      <w:pPr>
+        <w:numPr>
+          <w:ilvl w:val="0"/>
+          <w:numId w:val="1"/>
+        </w:numPr>
+        <w:ind w:left="720" w:hanging="360"/>
+        <w:jc w:val="both"/>
+        <w:rPr>
+          <w:rFonts w:ascii="Bookman Old Style" w:cs="Bookman Old Style" w:eastAsia="Bookman Old Style" w:hAnsi="Bookman Old Style"/>
+          <w:sz w:val="28"/>
+          <w:szCs w:val="28"/>
+          <w:u w:val="none"/>
+        </w:rPr>
+      </w:pPr>
+      <w:r>
+        <w:rPr>
+          <w:rFonts w:ascii="Bookman Old Style" w:cs="Bookman Old Style" w:eastAsia="Bookman Old Style" w:hAnsi="Bookman Old Style"/>
+          <w:sz w:val="28"/>
+          <w:szCs w:val="28"/>
+          <w:rtl w:val="0"/>
+        </w:rPr>
+        <w:t xml:space="preserve">After authentication, a secure and encrypted session is established using a </w:t>
+      </w:r>
+      <w:r>
+        <w:rPr>
+          <w:rFonts w:ascii="Bookman Old Style" w:cs="Bookman Old Style" w:eastAsia="Bookman Old Style" w:hAnsi="Bookman Old Style"/>
+          <w:b w:val="1"/>
+          <w:sz w:val="28"/>
+          <w:szCs w:val="28"/>
+          <w:rtl w:val="0"/>
+        </w:rPr>
+        <w:t xml:space="preserve">key exchange</w:t>
+      </w:r>
+      <w:r>
+        <w:rPr>
+          <w:rFonts w:ascii="Bookman Old Style" w:cs="Bookman Old Style" w:eastAsia="Bookman Old Style" w:hAnsi="Bookman Old Style"/>
+          <w:sz w:val="28"/>
+          <w:szCs w:val="28"/>
+          <w:rtl w:val="0"/>
+        </w:rPr>
+        <w:t xml:space="preserve"> algorithm (shared key is generated). This ensures that both the client and server can securely communicate and establish a shared secret key.</w:t>
+      </w:r>
+    </w:p>
+    <w:p>
+      <w:pPr>
+        <w:numPr>
+          <w:ilvl w:val="0"/>
+          <w:numId w:val="1"/>
+        </w:numPr>
+        <w:ind w:left="720" w:hanging="360"/>
+        <w:jc w:val="both"/>
+        <w:rPr>
+          <w:rFonts w:ascii="Bookman Old Style" w:cs="Bookman Old Style" w:eastAsia="Bookman Old Style" w:hAnsi="Bookman Old Style"/>
+          <w:sz w:val="28"/>
+          <w:szCs w:val="28"/>
+          <w:u w:val="none"/>
+        </w:rPr>
+      </w:pPr>
+      <w:r>
+        <w:rPr>
+          <w:rFonts w:ascii="Bookman Old Style" w:cs="Bookman Old Style" w:eastAsia="Bookman Old Style" w:hAnsi="Bookman Old Style"/>
+          <w:sz w:val="28"/>
+          <w:szCs w:val="28"/>
+          <w:rtl w:val="0"/>
+        </w:rPr>
+        <w:t xml:space="preserve">The communication between the client and the server is then encrypted using symmetric encryption (such as AES), ensuring the confidentiality of data.</w:t>
+      </w:r>
+    </w:p>
+    <w:p>
+      <w:pPr>
+        <w:jc w:val="both"/>
+        <w:rPr>
+          <w:rFonts w:ascii="Bookman Old Style" w:cs="Bookman Old Style" w:eastAsia="Bookman Old Style" w:hAnsi="Bookman Old Style"/>
+          <w:sz w:val="28"/>
+          <w:szCs w:val="28"/>
+        </w:rPr>
+      </w:pPr>
+      <w:r>
+        <w:rPr>
+          <w:rtl w:val="0"/>
+        </w:rPr>
       </w:r>
     </w:p>
     <w:p>
@@ -1142,7 +1559,234 @@
 </file>
 
 <file path=word/numbering.xml><?xml version="1.0" encoding="utf-8"?>
-<w:numbering xmlns:mc="http://schemas.openxmlformats.org/markup-compatibility/2006" xmlns:o="urn:schemas-microsoft-com:office:office" xmlns:r="http://schemas.openxmlformats.org/officeDocument/2006/relationships" xmlns:m="http://schemas.openxmlformats.org/officeDocument/2006/math" xmlns:v="urn:schemas-microsoft-com:vml" xmlns:wp="http://schemas.openxmlformats.org/drawingml/2006/wordprocessingDrawing" xmlns:w10="urn:schemas-microsoft-com:office:word" xmlns:w="http://schemas.openxmlformats.org/wordprocessingml/2006/main" xmlns:wne="http://schemas.microsoft.com/office/word/2006/wordml" xmlns:sl="http://schemas.openxmlformats.org/schemaLibrary/2006/main" xmlns:a="http://schemas.openxmlformats.org/drawingml/2006/main" xmlns:pic="http://schemas.openxmlformats.org/drawingml/2006/picture" xmlns:c="http://schemas.openxmlformats.org/drawingml/2006/chart" xmlns:lc="http://schemas.openxmlformats.org/drawingml/2006/lockedCanvas" xmlns:dgm="http://schemas.openxmlformats.org/drawingml/2006/diagram" xmlns:wps="http://schemas.microsoft.com/office/word/2010/wordprocessingShape" xmlns:wpg="http://schemas.microsoft.com/office/word/2010/wordprocessingGroup" xmlns:w14="http://schemas.microsoft.com/office/word/2010/wordml" xmlns:w15="http://schemas.microsoft.com/office/word/2012/wordml" xmlns:w16="http://schemas.microsoft.com/office/word/2018/wordml" xmlns:w16cex="http://schemas.microsoft.com/office/word/2018/wordml/cex" xmlns:w16cid="http://schemas.microsoft.com/office/word/2016/wordml/cid" xmlns="http://schemas.microsoft.com/office/tasks/2019/documenttasks" xmlns:cr="http://schemas.microsoft.com/office/comments/2020/reactions"/>
+<w:numbering xmlns:mc="http://schemas.openxmlformats.org/markup-compatibility/2006" xmlns:o="urn:schemas-microsoft-com:office:office" xmlns:r="http://schemas.openxmlformats.org/officeDocument/2006/relationships" xmlns:m="http://schemas.openxmlformats.org/officeDocument/2006/math" xmlns:v="urn:schemas-microsoft-com:vml" xmlns:wp="http://schemas.openxmlformats.org/drawingml/2006/wordprocessingDrawing" xmlns:w10="urn:schemas-microsoft-com:office:word" xmlns:w="http://schemas.openxmlformats.org/wordprocessingml/2006/main" xmlns:wne="http://schemas.microsoft.com/office/word/2006/wordml" xmlns:sl="http://schemas.openxmlformats.org/schemaLibrary/2006/main" xmlns:a="http://schemas.openxmlformats.org/drawingml/2006/main" xmlns:pic="http://schemas.openxmlformats.org/drawingml/2006/picture" xmlns:c="http://schemas.openxmlformats.org/drawingml/2006/chart" xmlns:lc="http://schemas.openxmlformats.org/drawingml/2006/lockedCanvas" xmlns:dgm="http://schemas.openxmlformats.org/drawingml/2006/diagram" xmlns:wps="http://schemas.microsoft.com/office/word/2010/wordprocessingShape" xmlns:wpg="http://schemas.microsoft.com/office/word/2010/wordprocessingGroup" xmlns:w14="http://schemas.microsoft.com/office/word/2010/wordml" xmlns:w15="http://schemas.microsoft.com/office/word/2012/wordml" xmlns:w16="http://schemas.microsoft.com/office/word/2018/wordml" xmlns:w16cex="http://schemas.microsoft.com/office/word/2018/wordml/cex" xmlns:w16cid="http://schemas.microsoft.com/office/word/2016/wordml/cid" xmlns="http://schemas.microsoft.com/office/tasks/2019/documenttasks" xmlns:cr="http://schemas.microsoft.com/office/comments/2020/reactions">
+  <w:abstractNum w:abstractNumId="1">
+    <w:lvl w:ilvl="0">
+      <w:start w:val="1"/>
+      <w:numFmt w:val="decimal"/>
+      <w:lvlText w:val="%1."/>
+      <w:lvlJc w:val="left"/>
+      <w:pPr>
+        <w:ind w:left="720" w:hanging="360"/>
+      </w:pPr>
+      <w:rPr>
+        <w:u w:val="none"/>
+      </w:rPr>
+    </w:lvl>
+    <w:lvl w:ilvl="1">
+      <w:start w:val="1"/>
+      <w:numFmt w:val="lowerLetter"/>
+      <w:lvlText w:val="%2."/>
+      <w:lvlJc w:val="left"/>
+      <w:pPr>
+        <w:ind w:left="1440" w:hanging="360"/>
+      </w:pPr>
+      <w:rPr>
+        <w:u w:val="none"/>
+      </w:rPr>
+    </w:lvl>
+    <w:lvl w:ilvl="2">
+      <w:start w:val="1"/>
+      <w:numFmt w:val="lowerRoman"/>
+      <w:lvlText w:val="%3."/>
+      <w:lvlJc w:val="right"/>
+      <w:pPr>
+        <w:ind w:left="2160" w:hanging="360"/>
+      </w:pPr>
+      <w:rPr>
+        <w:u w:val="none"/>
+      </w:rPr>
+    </w:lvl>
+    <w:lvl w:ilvl="3">
+      <w:start w:val="1"/>
+      <w:numFmt w:val="decimal"/>
+      <w:lvlText w:val="%4."/>
+      <w:lvlJc w:val="left"/>
+      <w:pPr>
+        <w:ind w:left="2880" w:hanging="360"/>
+      </w:pPr>
+      <w:rPr>
+        <w:u w:val="none"/>
+      </w:rPr>
+    </w:lvl>
+    <w:lvl w:ilvl="4">
+      <w:start w:val="1"/>
+      <w:numFmt w:val="lowerLetter"/>
+      <w:lvlText w:val="%5."/>
+      <w:lvlJc w:val="left"/>
+      <w:pPr>
+        <w:ind w:left="3600" w:hanging="360"/>
+      </w:pPr>
+      <w:rPr>
+        <w:u w:val="none"/>
+      </w:rPr>
+    </w:lvl>
+    <w:lvl w:ilvl="5">
+      <w:start w:val="1"/>
+      <w:numFmt w:val="lowerRoman"/>
+      <w:lvlText w:val="%6."/>
+      <w:lvlJc w:val="right"/>
+      <w:pPr>
+        <w:ind w:left="4320" w:hanging="360"/>
+      </w:pPr>
+      <w:rPr>
+        <w:u w:val="none"/>
+      </w:rPr>
+    </w:lvl>
+    <w:lvl w:ilvl="6">
+      <w:start w:val="1"/>
+      <w:numFmt w:val="decimal"/>
+      <w:lvlText w:val="%7."/>
+      <w:lvlJc w:val="left"/>
+      <w:pPr>
+        <w:ind w:left="5040" w:hanging="360"/>
+      </w:pPr>
+      <w:rPr>
+        <w:u w:val="none"/>
+      </w:rPr>
+    </w:lvl>
+    <w:lvl w:ilvl="7">
+      <w:start w:val="1"/>
+      <w:numFmt w:val="lowerLetter"/>
+      <w:lvlText w:val="%8."/>
+      <w:lvlJc w:val="left"/>
+      <w:pPr>
+        <w:ind w:left="5760" w:hanging="360"/>
+      </w:pPr>
+      <w:rPr>
+        <w:u w:val="none"/>
+      </w:rPr>
+    </w:lvl>
+    <w:lvl w:ilvl="8">
+      <w:start w:val="1"/>
+      <w:numFmt w:val="lowerRoman"/>
+      <w:lvlText w:val="%9."/>
+      <w:lvlJc w:val="right"/>
+      <w:pPr>
+        <w:ind w:left="6480" w:hanging="360"/>
+      </w:pPr>
+      <w:rPr>
+        <w:u w:val="none"/>
+      </w:rPr>
+    </w:lvl>
+  </w:abstractNum>
+  <w:abstractNum w:abstractNumId="2">
+    <w:lvl w:ilvl="0">
+      <w:start w:val="1"/>
+      <w:numFmt w:val="bullet"/>
+      <w:lvlText w:val="●"/>
+      <w:lvlJc w:val="left"/>
+      <w:pPr>
+        <w:ind w:left="720" w:hanging="360"/>
+      </w:pPr>
+      <w:rPr>
+        <w:u w:val="none"/>
+      </w:rPr>
+    </w:lvl>
+    <w:lvl w:ilvl="1">
+      <w:start w:val="1"/>
+      <w:numFmt w:val="bullet"/>
+      <w:lvlText w:val="○"/>
+      <w:lvlJc w:val="left"/>
+      <w:pPr>
+        <w:ind w:left="1440" w:hanging="360"/>
+      </w:pPr>
+      <w:rPr>
+        <w:u w:val="none"/>
+      </w:rPr>
+    </w:lvl>
+    <w:lvl w:ilvl="2">
+      <w:start w:val="1"/>
+      <w:numFmt w:val="bullet"/>
+      <w:lvlText w:val="■"/>
+      <w:lvlJc w:val="left"/>
+      <w:pPr>
+        <w:ind w:left="2160" w:hanging="360"/>
+      </w:pPr>
+      <w:rPr>
+        <w:u w:val="none"/>
+      </w:rPr>
+    </w:lvl>
+    <w:lvl w:ilvl="3">
+      <w:start w:val="1"/>
+      <w:numFmt w:val="bullet"/>
+      <w:lvlText w:val="●"/>
+      <w:lvlJc w:val="left"/>
+      <w:pPr>
+        <w:ind w:left="2880" w:hanging="360"/>
+      </w:pPr>
+      <w:rPr>
+        <w:u w:val="none"/>
+      </w:rPr>
+    </w:lvl>
+    <w:lvl w:ilvl="4">
+      <w:start w:val="1"/>
+      <w:numFmt w:val="bullet"/>
+      <w:lvlText w:val="○"/>
+      <w:lvlJc w:val="left"/>
+      <w:pPr>
+        <w:ind w:left="3600" w:hanging="360"/>
+      </w:pPr>
+      <w:rPr>
+        <w:u w:val="none"/>
+      </w:rPr>
+    </w:lvl>
+    <w:lvl w:ilvl="5">
+      <w:start w:val="1"/>
+      <w:numFmt w:val="bullet"/>
+      <w:lvlText w:val="■"/>
+      <w:lvlJc w:val="left"/>
+      <w:pPr>
+        <w:ind w:left="4320" w:hanging="360"/>
+      </w:pPr>
+      <w:rPr>
+        <w:u w:val="none"/>
+      </w:rPr>
+    </w:lvl>
+    <w:lvl w:ilvl="6">
+      <w:start w:val="1"/>
+      <w:numFmt w:val="bullet"/>
+      <w:lvlText w:val="●"/>
+      <w:lvlJc w:val="left"/>
+      <w:pPr>
+        <w:ind w:left="5040" w:hanging="360"/>
+      </w:pPr>
+      <w:rPr>
+        <w:u w:val="none"/>
+      </w:rPr>
+    </w:lvl>
+    <w:lvl w:ilvl="7">
+      <w:start w:val="1"/>
+      <w:numFmt w:val="bullet"/>
+      <w:lvlText w:val="○"/>
+      <w:lvlJc w:val="left"/>
+      <w:pPr>
+        <w:ind w:left="5760" w:hanging="360"/>
+      </w:pPr>
+      <w:rPr>
+        <w:u w:val="none"/>
+      </w:rPr>
+    </w:lvl>
+    <w:lvl w:ilvl="8">
+      <w:start w:val="1"/>
+      <w:numFmt w:val="bullet"/>
+      <w:lvlText w:val="■"/>
+      <w:lvlJc w:val="left"/>
+      <w:pPr>
+        <w:ind w:left="6480" w:hanging="360"/>
+      </w:pPr>
+      <w:rPr>
+        <w:u w:val="none"/>
+      </w:rPr>
+    </w:lvl>
+  </w:abstractNum>
+  <w:num w:numId="1">
+    <w:abstractNumId w:val="1"/>
+  </w:num>
+  <w:num w:numId="2">
+    <w:abstractNumId w:val="2"/>
+  </w:num>
+</w:numbering>
 </file>
 
 <file path=word/styles.xml><?xml version="1.0" encoding="utf-8"?>

</xml_diff>